<commit_message>
Joy: Single Code Base  - DB Scripts
</commit_message>
<xml_diff>
--- a/INORS/Database_Scripts/Database deployment process for Single Code Base.docx
+++ b/INORS/Database_Scripts/Database deployment process for Single Code Base.docx
@@ -1209,6 +1209,33 @@
           <w:szCs w:val="20"/>
         </w:rPr>
         <w:t xml:space="preserve"> with input parameter as 1(for TASC).</w:t>
+      </w:r>
+    </w:p>
+    <w:p>
+      <w:pPr>
+        <w:pStyle w:val="ListParagraph"/>
+        <w:numPr>
+          <w:ilvl w:val="0"/>
+          <w:numId w:val="4"/>
+        </w:numPr>
+        <w:rPr>
+          <w:sz w:val="20"/>
+          <w:szCs w:val="20"/>
+        </w:rPr>
+      </w:pPr>
+      <w:r>
+        <w:rPr>
+          <w:sz w:val="20"/>
+          <w:szCs w:val="20"/>
+        </w:rPr>
+        <w:t>EDU_USER_ROLE_UPDATE.sql</w:t>
+      </w:r>
+      <w:r>
+        <w:rPr>
+          <w:sz w:val="20"/>
+          <w:szCs w:val="20"/>
+        </w:rPr>
+        <w:t xml:space="preserve"> – Edu user role update for edu admin.</w:t>
       </w:r>
     </w:p>
     <w:p>

</xml_diff>